<commit_message>
Created use cases, finished 2nd bi weekly report
</commit_message>
<xml_diff>
--- a/Documents/Use Cases.docx
+++ b/Documents/Use Cases.docx
@@ -28,13 +28,7 @@
               <w:rPr>
                 <w:lang w:val="en-GB"/>
               </w:rPr>
-              <w:t xml:space="preserve">Use Case (UC1) – Application is opened </w:t>
-            </w:r>
-            <w:r>
-              <w:rPr>
-                <w:lang w:val="en-GB"/>
-              </w:rPr>
-              <w:t>for the first time</w:t>
+              <w:t>Use Case (UC1) – Application is opened for the first time</w:t>
             </w:r>
           </w:p>
         </w:tc>
@@ -68,6 +62,12 @@
                 <w:lang w:val="en-GB"/>
               </w:rPr>
             </w:pPr>
+            <w:r>
+              <w:rPr>
+                <w:lang w:val="en-GB"/>
+              </w:rPr>
+              <w:t>User</w:t>
+            </w:r>
           </w:p>
         </w:tc>
       </w:tr>
@@ -100,6 +100,12 @@
                 <w:lang w:val="en-GB"/>
               </w:rPr>
             </w:pPr>
+            <w:r>
+              <w:rPr>
+                <w:lang w:val="en-GB"/>
+              </w:rPr>
+              <w:t>The application has not been opened yet.</w:t>
+            </w:r>
           </w:p>
         </w:tc>
       </w:tr>
@@ -114,26 +120,30 @@
                 <w:lang w:val="en-GB"/>
               </w:rPr>
             </w:pPr>
-            <w:proofErr w:type="spellStart"/>
             <w:r>
               <w:rPr>
                 <w:lang w:val="en-GB"/>
               </w:rPr>
               <w:t>Postcondition</w:t>
             </w:r>
-            <w:proofErr w:type="spellEnd"/>
-          </w:p>
-        </w:tc>
-        <w:tc>
-          <w:tcPr>
-            <w:tcW w:w="4505" w:type="dxa"/>
-          </w:tcPr>
-          <w:p>
-            <w:pPr>
-              <w:rPr>
-                <w:lang w:val="en-GB"/>
-              </w:rPr>
-            </w:pPr>
+          </w:p>
+        </w:tc>
+        <w:tc>
+          <w:tcPr>
+            <w:tcW w:w="4505" w:type="dxa"/>
+          </w:tcPr>
+          <w:p>
+            <w:pPr>
+              <w:rPr>
+                <w:lang w:val="en-GB"/>
+              </w:rPr>
+            </w:pPr>
+            <w:r>
+              <w:rPr>
+                <w:lang w:val="en-GB"/>
+              </w:rPr>
+              <w:t>The main menu appears and the tutorial screen will not appear anymore.</w:t>
+            </w:r>
           </w:p>
         </w:tc>
       </w:tr>
@@ -162,10 +172,63 @@
           </w:tcPr>
           <w:p>
             <w:pPr>
-              <w:rPr>
-                <w:lang w:val="en-GB"/>
-              </w:rPr>
-            </w:pPr>
+              <w:pStyle w:val="ListParagraph"/>
+              <w:numPr>
+                <w:ilvl w:val="0"/>
+                <w:numId w:val="2"/>
+              </w:numPr>
+              <w:rPr>
+                <w:lang w:val="en-GB"/>
+              </w:rPr>
+            </w:pPr>
+            <w:r>
+              <w:rPr>
+                <w:lang w:val="en-GB"/>
+              </w:rPr>
+              <w:t>User</w:t>
+            </w:r>
+            <w:r>
+              <w:rPr>
+                <w:lang w:val="en-GB"/>
+              </w:rPr>
+              <w:t xml:space="preserve"> opens the application.</w:t>
+            </w:r>
+          </w:p>
+          <w:p>
+            <w:pPr>
+              <w:pStyle w:val="ListParagraph"/>
+              <w:numPr>
+                <w:ilvl w:val="0"/>
+                <w:numId w:val="2"/>
+              </w:numPr>
+              <w:rPr>
+                <w:lang w:val="en-GB"/>
+              </w:rPr>
+            </w:pPr>
+            <w:r>
+              <w:rPr>
+                <w:lang w:val="en-GB"/>
+              </w:rPr>
+              <w:t>Splash screen appears for a few seconds.</w:t>
+            </w:r>
+          </w:p>
+          <w:p>
+            <w:pPr>
+              <w:pStyle w:val="ListParagraph"/>
+              <w:numPr>
+                <w:ilvl w:val="0"/>
+                <w:numId w:val="2"/>
+              </w:numPr>
+              <w:rPr>
+                <w:lang w:val="en-GB"/>
+              </w:rPr>
+            </w:pPr>
+            <w:r>
+              <w:rPr>
+                <w:lang w:val="en-GB"/>
+              </w:rPr>
+              <w:t>Brief tutorial appears describing the application to the user and how to navigate in the application.</w:t>
+            </w:r>
           </w:p>
         </w:tc>
       </w:tr>
@@ -198,6 +261,12 @@
                 <w:lang w:val="en-GB"/>
               </w:rPr>
             </w:pPr>
+            <w:r>
+              <w:rPr>
+                <w:lang w:val="en-GB"/>
+              </w:rPr>
+              <w:t>None</w:t>
+            </w:r>
           </w:p>
         </w:tc>
       </w:tr>
@@ -235,19 +304,7 @@
               <w:rPr>
                 <w:lang w:val="en-GB"/>
               </w:rPr>
-              <w:t>Use Case (UC2</w:t>
-            </w:r>
-            <w:r>
-              <w:rPr>
-                <w:lang w:val="en-GB"/>
-              </w:rPr>
-              <w:t>) – Application is opened</w:t>
-            </w:r>
-            <w:r>
-              <w:rPr>
-                <w:lang w:val="en-GB"/>
-              </w:rPr>
-              <w:t xml:space="preserve"> </w:t>
+              <w:t xml:space="preserve">Use Case (UC2) – Application is opened </w:t>
             </w:r>
           </w:p>
         </w:tc>
@@ -281,6 +338,12 @@
                 <w:lang w:val="en-GB"/>
               </w:rPr>
             </w:pPr>
+            <w:r>
+              <w:rPr>
+                <w:lang w:val="en-GB"/>
+              </w:rPr>
+              <w:t>User</w:t>
+            </w:r>
           </w:p>
         </w:tc>
       </w:tr>
@@ -313,6 +376,12 @@
                 <w:lang w:val="en-GB"/>
               </w:rPr>
             </w:pPr>
+            <w:r>
+              <w:rPr>
+                <w:lang w:val="en-GB"/>
+              </w:rPr>
+              <w:t>None</w:t>
+            </w:r>
           </w:p>
         </w:tc>
       </w:tr>
@@ -327,26 +396,30 @@
                 <w:lang w:val="en-GB"/>
               </w:rPr>
             </w:pPr>
-            <w:proofErr w:type="spellStart"/>
             <w:r>
               <w:rPr>
                 <w:lang w:val="en-GB"/>
               </w:rPr>
               <w:t>Postcondition</w:t>
             </w:r>
-            <w:proofErr w:type="spellEnd"/>
-          </w:p>
-        </w:tc>
-        <w:tc>
-          <w:tcPr>
-            <w:tcW w:w="4505" w:type="dxa"/>
-          </w:tcPr>
-          <w:p>
-            <w:pPr>
-              <w:rPr>
-                <w:lang w:val="en-GB"/>
-              </w:rPr>
-            </w:pPr>
+          </w:p>
+        </w:tc>
+        <w:tc>
+          <w:tcPr>
+            <w:tcW w:w="4505" w:type="dxa"/>
+          </w:tcPr>
+          <w:p>
+            <w:pPr>
+              <w:rPr>
+                <w:lang w:val="en-GB"/>
+              </w:rPr>
+            </w:pPr>
+            <w:r>
+              <w:rPr>
+                <w:lang w:val="en-GB"/>
+              </w:rPr>
+              <w:t>The main menu appears.</w:t>
+            </w:r>
           </w:p>
         </w:tc>
       </w:tr>
@@ -375,10 +448,57 @@
           </w:tcPr>
           <w:p>
             <w:pPr>
-              <w:rPr>
-                <w:lang w:val="en-GB"/>
-              </w:rPr>
-            </w:pPr>
+              <w:pStyle w:val="ListParagraph"/>
+              <w:numPr>
+                <w:ilvl w:val="0"/>
+                <w:numId w:val="5"/>
+              </w:numPr>
+              <w:rPr>
+                <w:lang w:val="en-GB"/>
+              </w:rPr>
+            </w:pPr>
+            <w:r>
+              <w:rPr>
+                <w:lang w:val="en-GB"/>
+              </w:rPr>
+              <w:t>User opens the application.</w:t>
+            </w:r>
+          </w:p>
+          <w:p>
+            <w:pPr>
+              <w:pStyle w:val="ListParagraph"/>
+              <w:numPr>
+                <w:ilvl w:val="0"/>
+                <w:numId w:val="5"/>
+              </w:numPr>
+              <w:rPr>
+                <w:lang w:val="en-GB"/>
+              </w:rPr>
+            </w:pPr>
+            <w:r>
+              <w:rPr>
+                <w:lang w:val="en-GB"/>
+              </w:rPr>
+              <w:t>Splash screen appears for a few seconds.</w:t>
+            </w:r>
+          </w:p>
+          <w:p>
+            <w:pPr>
+              <w:pStyle w:val="ListParagraph"/>
+              <w:numPr>
+                <w:ilvl w:val="0"/>
+                <w:numId w:val="5"/>
+              </w:numPr>
+              <w:rPr>
+                <w:lang w:val="en-GB"/>
+              </w:rPr>
+            </w:pPr>
+            <w:r>
+              <w:rPr>
+                <w:lang w:val="en-GB"/>
+              </w:rPr>
+              <w:t>The main menu appears.</w:t>
+            </w:r>
           </w:p>
         </w:tc>
       </w:tr>
@@ -411,6 +531,12 @@
                 <w:lang w:val="en-GB"/>
               </w:rPr>
             </w:pPr>
+            <w:r>
+              <w:rPr>
+                <w:lang w:val="en-GB"/>
+              </w:rPr>
+              <w:t>None</w:t>
+            </w:r>
           </w:p>
         </w:tc>
       </w:tr>
@@ -448,19 +574,7 @@
               <w:rPr>
                 <w:lang w:val="en-GB"/>
               </w:rPr>
-              <w:t>Use Case (UC3</w:t>
-            </w:r>
-            <w:r>
-              <w:rPr>
-                <w:lang w:val="en-GB"/>
-              </w:rPr>
-              <w:t xml:space="preserve">) – </w:t>
-            </w:r>
-            <w:r>
-              <w:rPr>
-                <w:lang w:val="en-GB"/>
-              </w:rPr>
-              <w:t>A new intervention is chosen</w:t>
+              <w:t>Use Case (UC3) – A new intervention is chosen</w:t>
             </w:r>
           </w:p>
         </w:tc>
@@ -494,6 +608,12 @@
                 <w:lang w:val="en-GB"/>
               </w:rPr>
             </w:pPr>
+            <w:r>
+              <w:rPr>
+                <w:lang w:val="en-GB"/>
+              </w:rPr>
+              <w:t>User</w:t>
+            </w:r>
           </w:p>
         </w:tc>
       </w:tr>
@@ -526,6 +646,12 @@
                 <w:lang w:val="en-GB"/>
               </w:rPr>
             </w:pPr>
+            <w:r>
+              <w:rPr>
+                <w:lang w:val="en-GB"/>
+              </w:rPr>
+              <w:t>The application is running.</w:t>
+            </w:r>
           </w:p>
         </w:tc>
       </w:tr>
@@ -540,26 +666,30 @@
                 <w:lang w:val="en-GB"/>
               </w:rPr>
             </w:pPr>
-            <w:proofErr w:type="spellStart"/>
             <w:r>
               <w:rPr>
                 <w:lang w:val="en-GB"/>
               </w:rPr>
               <w:t>Postcondition</w:t>
             </w:r>
-            <w:proofErr w:type="spellEnd"/>
-          </w:p>
-        </w:tc>
-        <w:tc>
-          <w:tcPr>
-            <w:tcW w:w="4505" w:type="dxa"/>
-          </w:tcPr>
-          <w:p>
-            <w:pPr>
-              <w:rPr>
-                <w:lang w:val="en-GB"/>
-              </w:rPr>
-            </w:pPr>
+          </w:p>
+        </w:tc>
+        <w:tc>
+          <w:tcPr>
+            <w:tcW w:w="4505" w:type="dxa"/>
+          </w:tcPr>
+          <w:p>
+            <w:pPr>
+              <w:rPr>
+                <w:lang w:val="en-GB"/>
+              </w:rPr>
+            </w:pPr>
+            <w:r>
+              <w:rPr>
+                <w:lang w:val="en-GB"/>
+              </w:rPr>
+              <w:t>The chosen intervention starts playing.</w:t>
+            </w:r>
           </w:p>
         </w:tc>
       </w:tr>
@@ -588,42 +718,147 @@
           </w:tcPr>
           <w:p>
             <w:pPr>
-              <w:rPr>
-                <w:lang w:val="en-GB"/>
-              </w:rPr>
-            </w:pPr>
+              <w:pStyle w:val="ListParagraph"/>
+              <w:numPr>
+                <w:ilvl w:val="0"/>
+                <w:numId w:val="7"/>
+              </w:numPr>
+              <w:rPr>
+                <w:lang w:val="en-GB"/>
+              </w:rPr>
+            </w:pPr>
+            <w:r>
+              <w:rPr>
+                <w:lang w:val="en-GB"/>
+              </w:rPr>
+              <w:t>User selects the intervention’s category.</w:t>
+            </w:r>
+          </w:p>
+          <w:p>
+            <w:pPr>
+              <w:pStyle w:val="ListParagraph"/>
+              <w:numPr>
+                <w:ilvl w:val="0"/>
+                <w:numId w:val="7"/>
+              </w:numPr>
+              <w:rPr>
+                <w:lang w:val="en-GB"/>
+              </w:rPr>
+            </w:pPr>
+            <w:r>
+              <w:rPr>
+                <w:lang w:val="en-GB"/>
+              </w:rPr>
+              <w:t>User selects a specific intervention.</w:t>
+            </w:r>
+          </w:p>
+          <w:p>
+            <w:pPr>
+              <w:pStyle w:val="ListParagraph"/>
+              <w:numPr>
+                <w:ilvl w:val="0"/>
+                <w:numId w:val="7"/>
+              </w:numPr>
+              <w:rPr>
+                <w:lang w:val="en-GB"/>
+              </w:rPr>
+            </w:pPr>
+            <w:r>
+              <w:rPr>
+                <w:lang w:val="en-GB"/>
+              </w:rPr>
+              <w:t>The menu is hidden and the player screen appears.</w:t>
+            </w:r>
+          </w:p>
+          <w:p>
+            <w:pPr>
+              <w:pStyle w:val="ListParagraph"/>
+              <w:numPr>
+                <w:ilvl w:val="0"/>
+                <w:numId w:val="7"/>
+              </w:numPr>
+              <w:rPr>
+                <w:lang w:val="en-GB"/>
+              </w:rPr>
+            </w:pPr>
+            <w:r>
+              <w:rPr>
+                <w:lang w:val="en-GB"/>
+              </w:rPr>
+              <w:t>The chosen intervention starts playing.</w:t>
+            </w:r>
           </w:p>
         </w:tc>
       </w:tr>
       <w:tr>
-        <w:tc>
-          <w:tcPr>
-            <w:tcW w:w="4505" w:type="dxa"/>
-          </w:tcPr>
-          <w:p>
-            <w:pPr>
-              <w:rPr>
-                <w:lang w:val="en-GB"/>
-              </w:rPr>
-            </w:pPr>
-            <w:r>
-              <w:rPr>
-                <w:lang w:val="en-GB"/>
-              </w:rPr>
-              <w:t>Alternative paths</w:t>
-            </w:r>
-          </w:p>
-        </w:tc>
-        <w:tc>
-          <w:tcPr>
-            <w:tcW w:w="4505" w:type="dxa"/>
-          </w:tcPr>
-          <w:p>
-            <w:pPr>
-              <w:rPr>
-                <w:lang w:val="en-GB"/>
-              </w:rPr>
-            </w:pPr>
+        <w:trPr>
+          <w:trHeight w:val="241"/>
+        </w:trPr>
+        <w:tc>
+          <w:tcPr>
+            <w:tcW w:w="4505" w:type="dxa"/>
+          </w:tcPr>
+          <w:p>
+            <w:pPr>
+              <w:rPr>
+                <w:lang w:val="en-GB"/>
+              </w:rPr>
+            </w:pPr>
+            <w:r>
+              <w:rPr>
+                <w:lang w:val="en-GB"/>
+              </w:rPr>
+              <w:t>Alternative path</w:t>
+            </w:r>
+            <w:r>
+              <w:rPr>
+                <w:lang w:val="en-GB"/>
+              </w:rPr>
+              <w:t xml:space="preserve"> #1</w:t>
+            </w:r>
+          </w:p>
+        </w:tc>
+        <w:tc>
+          <w:tcPr>
+            <w:tcW w:w="4505" w:type="dxa"/>
+          </w:tcPr>
+          <w:p>
+            <w:pPr>
+              <w:rPr>
+                <w:lang w:val="en-GB"/>
+              </w:rPr>
+            </w:pPr>
+            <w:r>
+              <w:rPr>
+                <w:lang w:val="en-GB"/>
+              </w:rPr>
+              <w:t>4.</w:t>
+            </w:r>
+            <w:r>
+              <w:rPr>
+                <w:lang w:val="en-GB"/>
+              </w:rPr>
+              <w:t xml:space="preserve">   a) The intervention track cannot be loaded.</w:t>
+            </w:r>
+          </w:p>
+          <w:p>
+            <w:pPr>
+              <w:rPr>
+                <w:lang w:val="en-GB"/>
+              </w:rPr>
+            </w:pPr>
+            <w:r>
+              <w:rPr>
+                <w:lang w:val="en-GB"/>
+              </w:rPr>
+              <w:t>4.   b) User is notified and returned back into the selection screen</w:t>
+            </w:r>
+            <w:r>
+              <w:rPr>
+                <w:lang w:val="en-GB"/>
+              </w:rPr>
+              <w:t>.</w:t>
+            </w:r>
           </w:p>
         </w:tc>
       </w:tr>
@@ -657,24 +892,11 @@
                 <w:lang w:val="en-GB"/>
               </w:rPr>
             </w:pPr>
-            <w:bookmarkStart w:id="0" w:name="_GoBack" w:colFirst="1" w:colLast="1"/>
-            <w:r>
-              <w:rPr>
-                <w:lang w:val="en-GB"/>
-              </w:rPr>
-              <w:t>Use Case (UC4</w:t>
-            </w:r>
-            <w:r>
-              <w:rPr>
-                <w:lang w:val="en-GB"/>
-              </w:rPr>
-              <w:t xml:space="preserve">) – </w:t>
-            </w:r>
-            <w:r>
-              <w:rPr>
-                <w:lang w:val="en-GB"/>
-              </w:rPr>
-              <w:t>Intervention is paused or resumed</w:t>
+            <w:r>
+              <w:rPr>
+                <w:lang w:val="en-GB"/>
+              </w:rPr>
+              <w:t>Use Case (UC4) – Intervention is paused or resumed</w:t>
             </w:r>
           </w:p>
         </w:tc>
@@ -708,6 +930,12 @@
                 <w:lang w:val="en-GB"/>
               </w:rPr>
             </w:pPr>
+            <w:r>
+              <w:rPr>
+                <w:lang w:val="en-GB"/>
+              </w:rPr>
+              <w:t>User</w:t>
+            </w:r>
           </w:p>
         </w:tc>
       </w:tr>
@@ -740,6 +968,12 @@
                 <w:lang w:val="en-GB"/>
               </w:rPr>
             </w:pPr>
+            <w:r>
+              <w:rPr>
+                <w:lang w:val="en-GB"/>
+              </w:rPr>
+              <w:t>An intervention has been loaded successfully and is playing.</w:t>
+            </w:r>
           </w:p>
         </w:tc>
       </w:tr>
@@ -754,26 +988,30 @@
                 <w:lang w:val="en-GB"/>
               </w:rPr>
             </w:pPr>
-            <w:proofErr w:type="spellStart"/>
             <w:r>
               <w:rPr>
                 <w:lang w:val="en-GB"/>
               </w:rPr>
               <w:t>Postcondition</w:t>
             </w:r>
-            <w:proofErr w:type="spellEnd"/>
-          </w:p>
-        </w:tc>
-        <w:tc>
-          <w:tcPr>
-            <w:tcW w:w="4505" w:type="dxa"/>
-          </w:tcPr>
-          <w:p>
-            <w:pPr>
-              <w:rPr>
-                <w:lang w:val="en-GB"/>
-              </w:rPr>
-            </w:pPr>
+          </w:p>
+        </w:tc>
+        <w:tc>
+          <w:tcPr>
+            <w:tcW w:w="4505" w:type="dxa"/>
+          </w:tcPr>
+          <w:p>
+            <w:pPr>
+              <w:rPr>
+                <w:lang w:val="en-GB"/>
+              </w:rPr>
+            </w:pPr>
+            <w:r>
+              <w:rPr>
+                <w:lang w:val="en-GB"/>
+              </w:rPr>
+              <w:t>An intervention is either paused or resumed.</w:t>
+            </w:r>
           </w:p>
         </w:tc>
       </w:tr>
@@ -802,10 +1040,39 @@
           </w:tcPr>
           <w:p>
             <w:pPr>
-              <w:rPr>
-                <w:lang w:val="en-GB"/>
-              </w:rPr>
-            </w:pPr>
+              <w:pStyle w:val="ListParagraph"/>
+              <w:numPr>
+                <w:ilvl w:val="0"/>
+                <w:numId w:val="11"/>
+              </w:numPr>
+              <w:rPr>
+                <w:lang w:val="en-GB"/>
+              </w:rPr>
+            </w:pPr>
+            <w:r>
+              <w:rPr>
+                <w:lang w:val="en-GB"/>
+              </w:rPr>
+              <w:t>User selects the pause button in the player screen.</w:t>
+            </w:r>
+          </w:p>
+          <w:p>
+            <w:pPr>
+              <w:pStyle w:val="ListParagraph"/>
+              <w:numPr>
+                <w:ilvl w:val="0"/>
+                <w:numId w:val="11"/>
+              </w:numPr>
+              <w:rPr>
+                <w:lang w:val="en-GB"/>
+              </w:rPr>
+            </w:pPr>
+            <w:r>
+              <w:rPr>
+                <w:lang w:val="en-GB"/>
+              </w:rPr>
+              <w:t>The intervention stops playing.</w:t>
+            </w:r>
           </w:p>
         </w:tc>
       </w:tr>
@@ -824,6 +1091,7 @@
               <w:rPr>
                 <w:lang w:val="en-GB"/>
               </w:rPr>
+              <w:lastRenderedPageBreak/>
               <w:t>Alternative paths</w:t>
             </w:r>
           </w:p>
@@ -838,10 +1106,76 @@
                 <w:lang w:val="en-GB"/>
               </w:rPr>
             </w:pPr>
+            <w:r>
+              <w:rPr>
+                <w:lang w:val="en-GB"/>
+              </w:rPr>
+              <w:t>2</w:t>
+            </w:r>
+            <w:r>
+              <w:rPr>
+                <w:lang w:val="en-GB"/>
+              </w:rPr>
+              <w:t>.</w:t>
+            </w:r>
+            <w:r>
+              <w:rPr>
+                <w:lang w:val="en-GB"/>
+              </w:rPr>
+              <w:t xml:space="preserve">   a)</w:t>
+            </w:r>
+            <w:r>
+              <w:rPr>
+                <w:lang w:val="en-GB"/>
+              </w:rPr>
+              <w:t xml:space="preserve"> The intervention has been paused previously.</w:t>
+            </w:r>
+          </w:p>
+          <w:p>
+            <w:pPr>
+              <w:rPr>
+                <w:lang w:val="en-GB"/>
+              </w:rPr>
+            </w:pPr>
+            <w:r>
+              <w:rPr>
+                <w:lang w:val="en-GB"/>
+              </w:rPr>
+              <w:t>2</w:t>
+            </w:r>
+            <w:r>
+              <w:rPr>
+                <w:lang w:val="en-GB"/>
+              </w:rPr>
+              <w:t>.</w:t>
+            </w:r>
+            <w:r>
+              <w:rPr>
+                <w:lang w:val="en-GB"/>
+              </w:rPr>
+              <w:t xml:space="preserve">   </w:t>
+            </w:r>
+            <w:r>
+              <w:rPr>
+                <w:lang w:val="en-GB"/>
+              </w:rPr>
+              <w:t>b</w:t>
+            </w:r>
+            <w:r>
+              <w:rPr>
+                <w:lang w:val="en-GB"/>
+              </w:rPr>
+              <w:t>)</w:t>
+            </w:r>
+            <w:r>
+              <w:rPr>
+                <w:lang w:val="en-GB"/>
+              </w:rPr>
+              <w:t xml:space="preserve"> The intervention is resumed.</w:t>
+            </w:r>
           </w:p>
         </w:tc>
       </w:tr>
-      <w:bookmarkEnd w:id="0"/>
     </w:tbl>
     <w:p>
       <w:pPr>
@@ -876,13 +1210,7 @@
               <w:rPr>
                 <w:lang w:val="en-GB"/>
               </w:rPr>
-              <w:t>Use Case (UC</w:t>
-            </w:r>
-            <w:r>
-              <w:rPr>
-                <w:lang w:val="en-GB"/>
-              </w:rPr>
-              <w:t>5) – Skipping to a certain part of intervention by scrubbing</w:t>
+              <w:t>Use Case (UC5) – Skipping to a certain part of intervention by scrubbing</w:t>
             </w:r>
           </w:p>
         </w:tc>
@@ -916,6 +1244,18 @@
                 <w:lang w:val="en-GB"/>
               </w:rPr>
             </w:pPr>
+            <w:r>
+              <w:rPr>
+                <w:lang w:val="en-GB"/>
+              </w:rPr>
+              <w:t>User</w:t>
+            </w:r>
+            <w:r>
+              <w:rPr>
+                <w:lang w:val="en-GB"/>
+              </w:rPr>
+              <w:t>.</w:t>
+            </w:r>
           </w:p>
         </w:tc>
       </w:tr>
@@ -948,6 +1288,24 @@
                 <w:lang w:val="en-GB"/>
               </w:rPr>
             </w:pPr>
+            <w:r>
+              <w:rPr>
+                <w:lang w:val="en-GB"/>
+              </w:rPr>
+              <w:t>The media player screen is activ</w:t>
+            </w:r>
+            <w:r>
+              <w:rPr>
+                <w:lang w:val="en-GB"/>
+              </w:rPr>
+              <w:t>e and an intervention is loaded</w:t>
+            </w:r>
+            <w:r>
+              <w:rPr>
+                <w:lang w:val="en-GB"/>
+              </w:rPr>
+              <w:t>.</w:t>
+            </w:r>
           </w:p>
         </w:tc>
       </w:tr>
@@ -962,26 +1320,30 @@
                 <w:lang w:val="en-GB"/>
               </w:rPr>
             </w:pPr>
-            <w:proofErr w:type="spellStart"/>
             <w:r>
               <w:rPr>
                 <w:lang w:val="en-GB"/>
               </w:rPr>
               <w:t>Postcondition</w:t>
             </w:r>
-            <w:proofErr w:type="spellEnd"/>
-          </w:p>
-        </w:tc>
-        <w:tc>
-          <w:tcPr>
-            <w:tcW w:w="4505" w:type="dxa"/>
-          </w:tcPr>
-          <w:p>
-            <w:pPr>
-              <w:rPr>
-                <w:lang w:val="en-GB"/>
-              </w:rPr>
-            </w:pPr>
+          </w:p>
+        </w:tc>
+        <w:tc>
+          <w:tcPr>
+            <w:tcW w:w="4505" w:type="dxa"/>
+          </w:tcPr>
+          <w:p>
+            <w:pPr>
+              <w:rPr>
+                <w:lang w:val="en-GB"/>
+              </w:rPr>
+            </w:pPr>
+            <w:r>
+              <w:rPr>
+                <w:lang w:val="en-GB"/>
+              </w:rPr>
+              <w:t>The time position of the track is changed.</w:t>
+            </w:r>
           </w:p>
         </w:tc>
       </w:tr>
@@ -1010,10 +1372,57 @@
           </w:tcPr>
           <w:p>
             <w:pPr>
-              <w:rPr>
-                <w:lang w:val="en-GB"/>
-              </w:rPr>
-            </w:pPr>
+              <w:pStyle w:val="ListParagraph"/>
+              <w:numPr>
+                <w:ilvl w:val="0"/>
+                <w:numId w:val="13"/>
+              </w:numPr>
+              <w:rPr>
+                <w:lang w:val="en-GB"/>
+              </w:rPr>
+            </w:pPr>
+            <w:r>
+              <w:rPr>
+                <w:lang w:val="en-GB"/>
+              </w:rPr>
+              <w:t>User scrubs on the position slider using a finger.</w:t>
+            </w:r>
+          </w:p>
+          <w:p>
+            <w:pPr>
+              <w:pStyle w:val="ListParagraph"/>
+              <w:numPr>
+                <w:ilvl w:val="0"/>
+                <w:numId w:val="13"/>
+              </w:numPr>
+              <w:rPr>
+                <w:lang w:val="en-GB"/>
+              </w:rPr>
+            </w:pPr>
+            <w:r>
+              <w:rPr>
+                <w:lang w:val="en-GB"/>
+              </w:rPr>
+              <w:t>Once the finger is released, the track jumps to the position.</w:t>
+            </w:r>
+          </w:p>
+          <w:p>
+            <w:pPr>
+              <w:pStyle w:val="ListParagraph"/>
+              <w:numPr>
+                <w:ilvl w:val="0"/>
+                <w:numId w:val="13"/>
+              </w:numPr>
+              <w:rPr>
+                <w:lang w:val="en-GB"/>
+              </w:rPr>
+            </w:pPr>
+            <w:r>
+              <w:rPr>
+                <w:lang w:val="en-GB"/>
+              </w:rPr>
+              <w:t xml:space="preserve">Playback continues from the new position </w:t>
+            </w:r>
           </w:p>
         </w:tc>
       </w:tr>
@@ -1046,6 +1455,32 @@
                 <w:lang w:val="en-GB"/>
               </w:rPr>
             </w:pPr>
+            <w:r>
+              <w:rPr>
+                <w:lang w:val="en-GB"/>
+              </w:rPr>
+              <w:t>3</w:t>
+            </w:r>
+            <w:r>
+              <w:rPr>
+                <w:lang w:val="en-GB"/>
+              </w:rPr>
+              <w:t>.</w:t>
+            </w:r>
+            <w:r>
+              <w:rPr>
+                <w:lang w:val="en-GB"/>
+              </w:rPr>
+              <w:t xml:space="preserve">   a)</w:t>
+            </w:r>
+            <w:r>
+              <w:rPr>
+                <w:lang w:val="en-GB"/>
+              </w:rPr>
+              <w:t xml:space="preserve"> The intervention was paused before scrubbing. The playback does not continue until resumed.</w:t>
+            </w:r>
+            <w:bookmarkStart w:id="0" w:name="_GoBack"/>
+            <w:bookmarkEnd w:id="0"/>
           </w:p>
         </w:tc>
       </w:tr>
@@ -1083,25 +1518,7 @@
               <w:rPr>
                 <w:lang w:val="en-GB"/>
               </w:rPr>
-              <w:t>Use Case (UC</w:t>
-            </w:r>
-            <w:r>
-              <w:rPr>
-                <w:lang w:val="en-GB"/>
-              </w:rPr>
-              <w:t>6</w:t>
-            </w:r>
-            <w:r>
-              <w:rPr>
-                <w:lang w:val="en-GB"/>
-              </w:rPr>
-              <w:t xml:space="preserve">) – </w:t>
-            </w:r>
-            <w:r>
-              <w:rPr>
-                <w:lang w:val="en-GB"/>
-              </w:rPr>
-              <w:t>Language of the application is changed</w:t>
+              <w:t>Use Case (UC6) – Language of the application is changed</w:t>
             </w:r>
           </w:p>
         </w:tc>
@@ -1135,6 +1552,12 @@
                 <w:lang w:val="en-GB"/>
               </w:rPr>
             </w:pPr>
+            <w:r>
+              <w:rPr>
+                <w:lang w:val="en-GB"/>
+              </w:rPr>
+              <w:t>User</w:t>
+            </w:r>
           </w:p>
         </w:tc>
       </w:tr>
@@ -1167,6 +1590,12 @@
                 <w:lang w:val="en-GB"/>
               </w:rPr>
             </w:pPr>
+            <w:r>
+              <w:rPr>
+                <w:lang w:val="en-GB"/>
+              </w:rPr>
+              <w:t>The application is running</w:t>
+            </w:r>
           </w:p>
         </w:tc>
       </w:tr>
@@ -1181,26 +1610,30 @@
                 <w:lang w:val="en-GB"/>
               </w:rPr>
             </w:pPr>
-            <w:proofErr w:type="spellStart"/>
             <w:r>
               <w:rPr>
                 <w:lang w:val="en-GB"/>
               </w:rPr>
               <w:t>Postcondition</w:t>
             </w:r>
-            <w:proofErr w:type="spellEnd"/>
-          </w:p>
-        </w:tc>
-        <w:tc>
-          <w:tcPr>
-            <w:tcW w:w="4505" w:type="dxa"/>
-          </w:tcPr>
-          <w:p>
-            <w:pPr>
-              <w:rPr>
-                <w:lang w:val="en-GB"/>
-              </w:rPr>
-            </w:pPr>
+          </w:p>
+        </w:tc>
+        <w:tc>
+          <w:tcPr>
+            <w:tcW w:w="4505" w:type="dxa"/>
+          </w:tcPr>
+          <w:p>
+            <w:pPr>
+              <w:rPr>
+                <w:lang w:val="en-GB"/>
+              </w:rPr>
+            </w:pPr>
+            <w:r>
+              <w:rPr>
+                <w:lang w:val="en-GB"/>
+              </w:rPr>
+              <w:t>The language of the application is changed.</w:t>
+            </w:r>
           </w:p>
         </w:tc>
       </w:tr>
@@ -1229,10 +1662,57 @@
           </w:tcPr>
           <w:p>
             <w:pPr>
-              <w:rPr>
-                <w:lang w:val="en-GB"/>
-              </w:rPr>
-            </w:pPr>
+              <w:pStyle w:val="ListParagraph"/>
+              <w:numPr>
+                <w:ilvl w:val="0"/>
+                <w:numId w:val="12"/>
+              </w:numPr>
+              <w:rPr>
+                <w:lang w:val="en-GB"/>
+              </w:rPr>
+            </w:pPr>
+            <w:r>
+              <w:rPr>
+                <w:lang w:val="en-GB"/>
+              </w:rPr>
+              <w:t>User opens the settings menu.</w:t>
+            </w:r>
+          </w:p>
+          <w:p>
+            <w:pPr>
+              <w:pStyle w:val="ListParagraph"/>
+              <w:numPr>
+                <w:ilvl w:val="0"/>
+                <w:numId w:val="12"/>
+              </w:numPr>
+              <w:rPr>
+                <w:lang w:val="en-GB"/>
+              </w:rPr>
+            </w:pPr>
+            <w:r>
+              <w:rPr>
+                <w:lang w:val="en-GB"/>
+              </w:rPr>
+              <w:t>User selects the localisation wanted.</w:t>
+            </w:r>
+          </w:p>
+          <w:p>
+            <w:pPr>
+              <w:pStyle w:val="ListParagraph"/>
+              <w:numPr>
+                <w:ilvl w:val="0"/>
+                <w:numId w:val="12"/>
+              </w:numPr>
+              <w:rPr>
+                <w:lang w:val="en-GB"/>
+              </w:rPr>
+            </w:pPr>
+            <w:r>
+              <w:rPr>
+                <w:lang w:val="en-GB"/>
+              </w:rPr>
+              <w:t>The application language is changed.</w:t>
+            </w:r>
           </w:p>
         </w:tc>
       </w:tr>
@@ -1265,6 +1745,12 @@
                 <w:lang w:val="en-GB"/>
               </w:rPr>
             </w:pPr>
+            <w:r>
+              <w:rPr>
+                <w:lang w:val="en-GB"/>
+              </w:rPr>
+              <w:t>None.</w:t>
+            </w:r>
           </w:p>
         </w:tc>
       </w:tr>
@@ -1284,6 +1770,1180 @@
     </w:sectPr>
   </w:body>
 </w:document>
+</file>
+
+<file path=word/numbering.xml><?xml version="1.0" encoding="utf-8"?>
+<w:numbering xmlns:wpc="http://schemas.microsoft.com/office/word/2010/wordprocessingCanvas" xmlns:mo="http://schemas.microsoft.com/office/mac/office/2008/main" xmlns:mc="http://schemas.openxmlformats.org/markup-compatibility/2006" xmlns:mv="urn:schemas-microsoft-com:mac:vml" xmlns:o="urn:schemas-microsoft-com:office:office" xmlns:r="http://schemas.openxmlformats.org/officeDocument/2006/relationships" xmlns:m="http://schemas.openxmlformats.org/officeDocument/2006/math" xmlns:v="urn:schemas-microsoft-com:vml" xmlns:wp14="http://schemas.microsoft.com/office/word/2010/wordprocessingDrawing" xmlns:wp="http://schemas.openxmlformats.org/drawingml/2006/wordprocessingDrawing" xmlns:w10="urn:schemas-microsoft-com:office:word" xmlns:w="http://schemas.openxmlformats.org/wordprocessingml/2006/main" xmlns:w14="http://schemas.microsoft.com/office/word/2010/wordml" xmlns:w15="http://schemas.microsoft.com/office/word/2012/wordml" xmlns:wpg="http://schemas.microsoft.com/office/word/2010/wordprocessingGroup" xmlns:wpi="http://schemas.microsoft.com/office/word/2010/wordprocessingInk" xmlns:wne="http://schemas.microsoft.com/office/word/2006/wordml" xmlns:wps="http://schemas.microsoft.com/office/word/2010/wordprocessingShape" mc:Ignorable="w14 w15 wp14">
+  <w:abstractNum w:abstractNumId="0">
+    <w:nsid w:val="061753E7"/>
+    <w:multiLevelType w:val="hybridMultilevel"/>
+    <w:tmpl w:val="2974CF9A"/>
+    <w:lvl w:ilvl="0" w:tplc="0409000F">
+      <w:start w:val="1"/>
+      <w:numFmt w:val="decimal"/>
+      <w:lvlText w:val="%1."/>
+      <w:lvlJc w:val="left"/>
+      <w:pPr>
+        <w:ind w:left="720" w:hanging="360"/>
+      </w:pPr>
+      <w:rPr>
+        <w:rFonts w:hint="default"/>
+      </w:rPr>
+    </w:lvl>
+    <w:lvl w:ilvl="1" w:tplc="04090019" w:tentative="1">
+      <w:start w:val="1"/>
+      <w:numFmt w:val="lowerLetter"/>
+      <w:lvlText w:val="%2."/>
+      <w:lvlJc w:val="left"/>
+      <w:pPr>
+        <w:ind w:left="1440" w:hanging="360"/>
+      </w:pPr>
+    </w:lvl>
+    <w:lvl w:ilvl="2" w:tplc="0409001B" w:tentative="1">
+      <w:start w:val="1"/>
+      <w:numFmt w:val="lowerRoman"/>
+      <w:lvlText w:val="%3."/>
+      <w:lvlJc w:val="right"/>
+      <w:pPr>
+        <w:ind w:left="2160" w:hanging="180"/>
+      </w:pPr>
+    </w:lvl>
+    <w:lvl w:ilvl="3" w:tplc="0409000F" w:tentative="1">
+      <w:start w:val="1"/>
+      <w:numFmt w:val="decimal"/>
+      <w:lvlText w:val="%4."/>
+      <w:lvlJc w:val="left"/>
+      <w:pPr>
+        <w:ind w:left="2880" w:hanging="360"/>
+      </w:pPr>
+    </w:lvl>
+    <w:lvl w:ilvl="4" w:tplc="04090019" w:tentative="1">
+      <w:start w:val="1"/>
+      <w:numFmt w:val="lowerLetter"/>
+      <w:lvlText w:val="%5."/>
+      <w:lvlJc w:val="left"/>
+      <w:pPr>
+        <w:ind w:left="3600" w:hanging="360"/>
+      </w:pPr>
+    </w:lvl>
+    <w:lvl w:ilvl="5" w:tplc="0409001B" w:tentative="1">
+      <w:start w:val="1"/>
+      <w:numFmt w:val="lowerRoman"/>
+      <w:lvlText w:val="%6."/>
+      <w:lvlJc w:val="right"/>
+      <w:pPr>
+        <w:ind w:left="4320" w:hanging="180"/>
+      </w:pPr>
+    </w:lvl>
+    <w:lvl w:ilvl="6" w:tplc="0409000F" w:tentative="1">
+      <w:start w:val="1"/>
+      <w:numFmt w:val="decimal"/>
+      <w:lvlText w:val="%7."/>
+      <w:lvlJc w:val="left"/>
+      <w:pPr>
+        <w:ind w:left="5040" w:hanging="360"/>
+      </w:pPr>
+    </w:lvl>
+    <w:lvl w:ilvl="7" w:tplc="04090019" w:tentative="1">
+      <w:start w:val="1"/>
+      <w:numFmt w:val="lowerLetter"/>
+      <w:lvlText w:val="%8."/>
+      <w:lvlJc w:val="left"/>
+      <w:pPr>
+        <w:ind w:left="5760" w:hanging="360"/>
+      </w:pPr>
+    </w:lvl>
+    <w:lvl w:ilvl="8" w:tplc="0409001B" w:tentative="1">
+      <w:start w:val="1"/>
+      <w:numFmt w:val="lowerRoman"/>
+      <w:lvlText w:val="%9."/>
+      <w:lvlJc w:val="right"/>
+      <w:pPr>
+        <w:ind w:left="6480" w:hanging="180"/>
+      </w:pPr>
+    </w:lvl>
+  </w:abstractNum>
+  <w:abstractNum w:abstractNumId="1">
+    <w:nsid w:val="07CA72C9"/>
+    <w:multiLevelType w:val="hybridMultilevel"/>
+    <w:tmpl w:val="645A270A"/>
+    <w:lvl w:ilvl="0" w:tplc="0409000F">
+      <w:start w:val="1"/>
+      <w:numFmt w:val="decimal"/>
+      <w:lvlText w:val="%1."/>
+      <w:lvlJc w:val="left"/>
+      <w:pPr>
+        <w:ind w:left="720" w:hanging="360"/>
+      </w:pPr>
+      <w:rPr>
+        <w:rFonts w:hint="default"/>
+      </w:rPr>
+    </w:lvl>
+    <w:lvl w:ilvl="1" w:tplc="04090019" w:tentative="1">
+      <w:start w:val="1"/>
+      <w:numFmt w:val="lowerLetter"/>
+      <w:lvlText w:val="%2."/>
+      <w:lvlJc w:val="left"/>
+      <w:pPr>
+        <w:ind w:left="1440" w:hanging="360"/>
+      </w:pPr>
+    </w:lvl>
+    <w:lvl w:ilvl="2" w:tplc="0409001B" w:tentative="1">
+      <w:start w:val="1"/>
+      <w:numFmt w:val="lowerRoman"/>
+      <w:lvlText w:val="%3."/>
+      <w:lvlJc w:val="right"/>
+      <w:pPr>
+        <w:ind w:left="2160" w:hanging="180"/>
+      </w:pPr>
+    </w:lvl>
+    <w:lvl w:ilvl="3" w:tplc="0409000F" w:tentative="1">
+      <w:start w:val="1"/>
+      <w:numFmt w:val="decimal"/>
+      <w:lvlText w:val="%4."/>
+      <w:lvlJc w:val="left"/>
+      <w:pPr>
+        <w:ind w:left="2880" w:hanging="360"/>
+      </w:pPr>
+    </w:lvl>
+    <w:lvl w:ilvl="4" w:tplc="04090019" w:tentative="1">
+      <w:start w:val="1"/>
+      <w:numFmt w:val="lowerLetter"/>
+      <w:lvlText w:val="%5."/>
+      <w:lvlJc w:val="left"/>
+      <w:pPr>
+        <w:ind w:left="3600" w:hanging="360"/>
+      </w:pPr>
+    </w:lvl>
+    <w:lvl w:ilvl="5" w:tplc="0409001B" w:tentative="1">
+      <w:start w:val="1"/>
+      <w:numFmt w:val="lowerRoman"/>
+      <w:lvlText w:val="%6."/>
+      <w:lvlJc w:val="right"/>
+      <w:pPr>
+        <w:ind w:left="4320" w:hanging="180"/>
+      </w:pPr>
+    </w:lvl>
+    <w:lvl w:ilvl="6" w:tplc="0409000F" w:tentative="1">
+      <w:start w:val="1"/>
+      <w:numFmt w:val="decimal"/>
+      <w:lvlText w:val="%7."/>
+      <w:lvlJc w:val="left"/>
+      <w:pPr>
+        <w:ind w:left="5040" w:hanging="360"/>
+      </w:pPr>
+    </w:lvl>
+    <w:lvl w:ilvl="7" w:tplc="04090019" w:tentative="1">
+      <w:start w:val="1"/>
+      <w:numFmt w:val="lowerLetter"/>
+      <w:lvlText w:val="%8."/>
+      <w:lvlJc w:val="left"/>
+      <w:pPr>
+        <w:ind w:left="5760" w:hanging="360"/>
+      </w:pPr>
+    </w:lvl>
+    <w:lvl w:ilvl="8" w:tplc="0409001B" w:tentative="1">
+      <w:start w:val="1"/>
+      <w:numFmt w:val="lowerRoman"/>
+      <w:lvlText w:val="%9."/>
+      <w:lvlJc w:val="right"/>
+      <w:pPr>
+        <w:ind w:left="6480" w:hanging="180"/>
+      </w:pPr>
+    </w:lvl>
+  </w:abstractNum>
+  <w:abstractNum w:abstractNumId="2">
+    <w:nsid w:val="0BB13F0E"/>
+    <w:multiLevelType w:val="hybridMultilevel"/>
+    <w:tmpl w:val="61F693BC"/>
+    <w:lvl w:ilvl="0" w:tplc="0409000F">
+      <w:start w:val="1"/>
+      <w:numFmt w:val="decimal"/>
+      <w:lvlText w:val="%1."/>
+      <w:lvlJc w:val="left"/>
+      <w:pPr>
+        <w:ind w:left="360" w:hanging="360"/>
+      </w:pPr>
+    </w:lvl>
+    <w:lvl w:ilvl="1" w:tplc="04090019" w:tentative="1">
+      <w:start w:val="1"/>
+      <w:numFmt w:val="lowerLetter"/>
+      <w:lvlText w:val="%2."/>
+      <w:lvlJc w:val="left"/>
+      <w:pPr>
+        <w:ind w:left="1080" w:hanging="360"/>
+      </w:pPr>
+    </w:lvl>
+    <w:lvl w:ilvl="2" w:tplc="0409001B" w:tentative="1">
+      <w:start w:val="1"/>
+      <w:numFmt w:val="lowerRoman"/>
+      <w:lvlText w:val="%3."/>
+      <w:lvlJc w:val="right"/>
+      <w:pPr>
+        <w:ind w:left="1800" w:hanging="180"/>
+      </w:pPr>
+    </w:lvl>
+    <w:lvl w:ilvl="3" w:tplc="0409000F" w:tentative="1">
+      <w:start w:val="1"/>
+      <w:numFmt w:val="decimal"/>
+      <w:lvlText w:val="%4."/>
+      <w:lvlJc w:val="left"/>
+      <w:pPr>
+        <w:ind w:left="2520" w:hanging="360"/>
+      </w:pPr>
+    </w:lvl>
+    <w:lvl w:ilvl="4" w:tplc="04090019" w:tentative="1">
+      <w:start w:val="1"/>
+      <w:numFmt w:val="lowerLetter"/>
+      <w:lvlText w:val="%5."/>
+      <w:lvlJc w:val="left"/>
+      <w:pPr>
+        <w:ind w:left="3240" w:hanging="360"/>
+      </w:pPr>
+    </w:lvl>
+    <w:lvl w:ilvl="5" w:tplc="0409001B" w:tentative="1">
+      <w:start w:val="1"/>
+      <w:numFmt w:val="lowerRoman"/>
+      <w:lvlText w:val="%6."/>
+      <w:lvlJc w:val="right"/>
+      <w:pPr>
+        <w:ind w:left="3960" w:hanging="180"/>
+      </w:pPr>
+    </w:lvl>
+    <w:lvl w:ilvl="6" w:tplc="0409000F" w:tentative="1">
+      <w:start w:val="1"/>
+      <w:numFmt w:val="decimal"/>
+      <w:lvlText w:val="%7."/>
+      <w:lvlJc w:val="left"/>
+      <w:pPr>
+        <w:ind w:left="4680" w:hanging="360"/>
+      </w:pPr>
+    </w:lvl>
+    <w:lvl w:ilvl="7" w:tplc="04090019" w:tentative="1">
+      <w:start w:val="1"/>
+      <w:numFmt w:val="lowerLetter"/>
+      <w:lvlText w:val="%8."/>
+      <w:lvlJc w:val="left"/>
+      <w:pPr>
+        <w:ind w:left="5400" w:hanging="360"/>
+      </w:pPr>
+    </w:lvl>
+    <w:lvl w:ilvl="8" w:tplc="0409001B" w:tentative="1">
+      <w:start w:val="1"/>
+      <w:numFmt w:val="lowerRoman"/>
+      <w:lvlText w:val="%9."/>
+      <w:lvlJc w:val="right"/>
+      <w:pPr>
+        <w:ind w:left="6120" w:hanging="180"/>
+      </w:pPr>
+    </w:lvl>
+  </w:abstractNum>
+  <w:abstractNum w:abstractNumId="3">
+    <w:nsid w:val="11383AB1"/>
+    <w:multiLevelType w:val="hybridMultilevel"/>
+    <w:tmpl w:val="09AA1B4E"/>
+    <w:lvl w:ilvl="0" w:tplc="0409000F">
+      <w:start w:val="1"/>
+      <w:numFmt w:val="decimal"/>
+      <w:lvlText w:val="%1."/>
+      <w:lvlJc w:val="left"/>
+      <w:pPr>
+        <w:ind w:left="720" w:hanging="360"/>
+      </w:pPr>
+      <w:rPr>
+        <w:rFonts w:hint="default"/>
+      </w:rPr>
+    </w:lvl>
+    <w:lvl w:ilvl="1" w:tplc="04090019" w:tentative="1">
+      <w:start w:val="1"/>
+      <w:numFmt w:val="lowerLetter"/>
+      <w:lvlText w:val="%2."/>
+      <w:lvlJc w:val="left"/>
+      <w:pPr>
+        <w:ind w:left="1440" w:hanging="360"/>
+      </w:pPr>
+    </w:lvl>
+    <w:lvl w:ilvl="2" w:tplc="0409001B" w:tentative="1">
+      <w:start w:val="1"/>
+      <w:numFmt w:val="lowerRoman"/>
+      <w:lvlText w:val="%3."/>
+      <w:lvlJc w:val="right"/>
+      <w:pPr>
+        <w:ind w:left="2160" w:hanging="180"/>
+      </w:pPr>
+    </w:lvl>
+    <w:lvl w:ilvl="3" w:tplc="0409000F" w:tentative="1">
+      <w:start w:val="1"/>
+      <w:numFmt w:val="decimal"/>
+      <w:lvlText w:val="%4."/>
+      <w:lvlJc w:val="left"/>
+      <w:pPr>
+        <w:ind w:left="2880" w:hanging="360"/>
+      </w:pPr>
+    </w:lvl>
+    <w:lvl w:ilvl="4" w:tplc="04090019" w:tentative="1">
+      <w:start w:val="1"/>
+      <w:numFmt w:val="lowerLetter"/>
+      <w:lvlText w:val="%5."/>
+      <w:lvlJc w:val="left"/>
+      <w:pPr>
+        <w:ind w:left="3600" w:hanging="360"/>
+      </w:pPr>
+    </w:lvl>
+    <w:lvl w:ilvl="5" w:tplc="0409001B" w:tentative="1">
+      <w:start w:val="1"/>
+      <w:numFmt w:val="lowerRoman"/>
+      <w:lvlText w:val="%6."/>
+      <w:lvlJc w:val="right"/>
+      <w:pPr>
+        <w:ind w:left="4320" w:hanging="180"/>
+      </w:pPr>
+    </w:lvl>
+    <w:lvl w:ilvl="6" w:tplc="0409000F" w:tentative="1">
+      <w:start w:val="1"/>
+      <w:numFmt w:val="decimal"/>
+      <w:lvlText w:val="%7."/>
+      <w:lvlJc w:val="left"/>
+      <w:pPr>
+        <w:ind w:left="5040" w:hanging="360"/>
+      </w:pPr>
+    </w:lvl>
+    <w:lvl w:ilvl="7" w:tplc="04090019" w:tentative="1">
+      <w:start w:val="1"/>
+      <w:numFmt w:val="lowerLetter"/>
+      <w:lvlText w:val="%8."/>
+      <w:lvlJc w:val="left"/>
+      <w:pPr>
+        <w:ind w:left="5760" w:hanging="360"/>
+      </w:pPr>
+    </w:lvl>
+    <w:lvl w:ilvl="8" w:tplc="0409001B" w:tentative="1">
+      <w:start w:val="1"/>
+      <w:numFmt w:val="lowerRoman"/>
+      <w:lvlText w:val="%9."/>
+      <w:lvlJc w:val="right"/>
+      <w:pPr>
+        <w:ind w:left="6480" w:hanging="180"/>
+      </w:pPr>
+    </w:lvl>
+  </w:abstractNum>
+  <w:abstractNum w:abstractNumId="4">
+    <w:nsid w:val="1E817430"/>
+    <w:multiLevelType w:val="hybridMultilevel"/>
+    <w:tmpl w:val="9A6EFB4A"/>
+    <w:lvl w:ilvl="0" w:tplc="0409000F">
+      <w:start w:val="1"/>
+      <w:numFmt w:val="decimal"/>
+      <w:lvlText w:val="%1."/>
+      <w:lvlJc w:val="left"/>
+      <w:pPr>
+        <w:ind w:left="360" w:hanging="360"/>
+      </w:pPr>
+    </w:lvl>
+    <w:lvl w:ilvl="1" w:tplc="04090019" w:tentative="1">
+      <w:start w:val="1"/>
+      <w:numFmt w:val="lowerLetter"/>
+      <w:lvlText w:val="%2."/>
+      <w:lvlJc w:val="left"/>
+      <w:pPr>
+        <w:ind w:left="1080" w:hanging="360"/>
+      </w:pPr>
+    </w:lvl>
+    <w:lvl w:ilvl="2" w:tplc="0409001B" w:tentative="1">
+      <w:start w:val="1"/>
+      <w:numFmt w:val="lowerRoman"/>
+      <w:lvlText w:val="%3."/>
+      <w:lvlJc w:val="right"/>
+      <w:pPr>
+        <w:ind w:left="1800" w:hanging="180"/>
+      </w:pPr>
+    </w:lvl>
+    <w:lvl w:ilvl="3" w:tplc="0409000F" w:tentative="1">
+      <w:start w:val="1"/>
+      <w:numFmt w:val="decimal"/>
+      <w:lvlText w:val="%4."/>
+      <w:lvlJc w:val="left"/>
+      <w:pPr>
+        <w:ind w:left="2520" w:hanging="360"/>
+      </w:pPr>
+    </w:lvl>
+    <w:lvl w:ilvl="4" w:tplc="04090019" w:tentative="1">
+      <w:start w:val="1"/>
+      <w:numFmt w:val="lowerLetter"/>
+      <w:lvlText w:val="%5."/>
+      <w:lvlJc w:val="left"/>
+      <w:pPr>
+        <w:ind w:left="3240" w:hanging="360"/>
+      </w:pPr>
+    </w:lvl>
+    <w:lvl w:ilvl="5" w:tplc="0409001B" w:tentative="1">
+      <w:start w:val="1"/>
+      <w:numFmt w:val="lowerRoman"/>
+      <w:lvlText w:val="%6."/>
+      <w:lvlJc w:val="right"/>
+      <w:pPr>
+        <w:ind w:left="3960" w:hanging="180"/>
+      </w:pPr>
+    </w:lvl>
+    <w:lvl w:ilvl="6" w:tplc="0409000F" w:tentative="1">
+      <w:start w:val="1"/>
+      <w:numFmt w:val="decimal"/>
+      <w:lvlText w:val="%7."/>
+      <w:lvlJc w:val="left"/>
+      <w:pPr>
+        <w:ind w:left="4680" w:hanging="360"/>
+      </w:pPr>
+    </w:lvl>
+    <w:lvl w:ilvl="7" w:tplc="04090019" w:tentative="1">
+      <w:start w:val="1"/>
+      <w:numFmt w:val="lowerLetter"/>
+      <w:lvlText w:val="%8."/>
+      <w:lvlJc w:val="left"/>
+      <w:pPr>
+        <w:ind w:left="5400" w:hanging="360"/>
+      </w:pPr>
+    </w:lvl>
+    <w:lvl w:ilvl="8" w:tplc="0409001B" w:tentative="1">
+      <w:start w:val="1"/>
+      <w:numFmt w:val="lowerRoman"/>
+      <w:lvlText w:val="%9."/>
+      <w:lvlJc w:val="right"/>
+      <w:pPr>
+        <w:ind w:left="6120" w:hanging="180"/>
+      </w:pPr>
+    </w:lvl>
+  </w:abstractNum>
+  <w:abstractNum w:abstractNumId="5">
+    <w:nsid w:val="1F9C4B93"/>
+    <w:multiLevelType w:val="hybridMultilevel"/>
+    <w:tmpl w:val="10C6CBD8"/>
+    <w:lvl w:ilvl="0" w:tplc="0409000F">
+      <w:start w:val="1"/>
+      <w:numFmt w:val="decimal"/>
+      <w:lvlText w:val="%1."/>
+      <w:lvlJc w:val="left"/>
+      <w:pPr>
+        <w:ind w:left="360" w:hanging="360"/>
+      </w:pPr>
+    </w:lvl>
+    <w:lvl w:ilvl="1" w:tplc="04090019" w:tentative="1">
+      <w:start w:val="1"/>
+      <w:numFmt w:val="lowerLetter"/>
+      <w:lvlText w:val="%2."/>
+      <w:lvlJc w:val="left"/>
+      <w:pPr>
+        <w:ind w:left="1080" w:hanging="360"/>
+      </w:pPr>
+    </w:lvl>
+    <w:lvl w:ilvl="2" w:tplc="0409001B" w:tentative="1">
+      <w:start w:val="1"/>
+      <w:numFmt w:val="lowerRoman"/>
+      <w:lvlText w:val="%3."/>
+      <w:lvlJc w:val="right"/>
+      <w:pPr>
+        <w:ind w:left="1800" w:hanging="180"/>
+      </w:pPr>
+    </w:lvl>
+    <w:lvl w:ilvl="3" w:tplc="0409000F" w:tentative="1">
+      <w:start w:val="1"/>
+      <w:numFmt w:val="decimal"/>
+      <w:lvlText w:val="%4."/>
+      <w:lvlJc w:val="left"/>
+      <w:pPr>
+        <w:ind w:left="2520" w:hanging="360"/>
+      </w:pPr>
+    </w:lvl>
+    <w:lvl w:ilvl="4" w:tplc="04090019" w:tentative="1">
+      <w:start w:val="1"/>
+      <w:numFmt w:val="lowerLetter"/>
+      <w:lvlText w:val="%5."/>
+      <w:lvlJc w:val="left"/>
+      <w:pPr>
+        <w:ind w:left="3240" w:hanging="360"/>
+      </w:pPr>
+    </w:lvl>
+    <w:lvl w:ilvl="5" w:tplc="0409001B" w:tentative="1">
+      <w:start w:val="1"/>
+      <w:numFmt w:val="lowerRoman"/>
+      <w:lvlText w:val="%6."/>
+      <w:lvlJc w:val="right"/>
+      <w:pPr>
+        <w:ind w:left="3960" w:hanging="180"/>
+      </w:pPr>
+    </w:lvl>
+    <w:lvl w:ilvl="6" w:tplc="0409000F" w:tentative="1">
+      <w:start w:val="1"/>
+      <w:numFmt w:val="decimal"/>
+      <w:lvlText w:val="%7."/>
+      <w:lvlJc w:val="left"/>
+      <w:pPr>
+        <w:ind w:left="4680" w:hanging="360"/>
+      </w:pPr>
+    </w:lvl>
+    <w:lvl w:ilvl="7" w:tplc="04090019" w:tentative="1">
+      <w:start w:val="1"/>
+      <w:numFmt w:val="lowerLetter"/>
+      <w:lvlText w:val="%8."/>
+      <w:lvlJc w:val="left"/>
+      <w:pPr>
+        <w:ind w:left="5400" w:hanging="360"/>
+      </w:pPr>
+    </w:lvl>
+    <w:lvl w:ilvl="8" w:tplc="0409001B" w:tentative="1">
+      <w:start w:val="1"/>
+      <w:numFmt w:val="lowerRoman"/>
+      <w:lvlText w:val="%9."/>
+      <w:lvlJc w:val="right"/>
+      <w:pPr>
+        <w:ind w:left="6120" w:hanging="180"/>
+      </w:pPr>
+    </w:lvl>
+  </w:abstractNum>
+  <w:abstractNum w:abstractNumId="6">
+    <w:nsid w:val="3F764B2C"/>
+    <w:multiLevelType w:val="hybridMultilevel"/>
+    <w:tmpl w:val="36AE4120"/>
+    <w:lvl w:ilvl="0" w:tplc="0409000F">
+      <w:start w:val="1"/>
+      <w:numFmt w:val="decimal"/>
+      <w:lvlText w:val="%1."/>
+      <w:lvlJc w:val="left"/>
+      <w:pPr>
+        <w:ind w:left="360" w:hanging="360"/>
+      </w:pPr>
+    </w:lvl>
+    <w:lvl w:ilvl="1" w:tplc="04090019" w:tentative="1">
+      <w:start w:val="1"/>
+      <w:numFmt w:val="lowerLetter"/>
+      <w:lvlText w:val="%2."/>
+      <w:lvlJc w:val="left"/>
+      <w:pPr>
+        <w:ind w:left="1080" w:hanging="360"/>
+      </w:pPr>
+    </w:lvl>
+    <w:lvl w:ilvl="2" w:tplc="0409001B" w:tentative="1">
+      <w:start w:val="1"/>
+      <w:numFmt w:val="lowerRoman"/>
+      <w:lvlText w:val="%3."/>
+      <w:lvlJc w:val="right"/>
+      <w:pPr>
+        <w:ind w:left="1800" w:hanging="180"/>
+      </w:pPr>
+    </w:lvl>
+    <w:lvl w:ilvl="3" w:tplc="0409000F" w:tentative="1">
+      <w:start w:val="1"/>
+      <w:numFmt w:val="decimal"/>
+      <w:lvlText w:val="%4."/>
+      <w:lvlJc w:val="left"/>
+      <w:pPr>
+        <w:ind w:left="2520" w:hanging="360"/>
+      </w:pPr>
+    </w:lvl>
+    <w:lvl w:ilvl="4" w:tplc="04090019" w:tentative="1">
+      <w:start w:val="1"/>
+      <w:numFmt w:val="lowerLetter"/>
+      <w:lvlText w:val="%5."/>
+      <w:lvlJc w:val="left"/>
+      <w:pPr>
+        <w:ind w:left="3240" w:hanging="360"/>
+      </w:pPr>
+    </w:lvl>
+    <w:lvl w:ilvl="5" w:tplc="0409001B" w:tentative="1">
+      <w:start w:val="1"/>
+      <w:numFmt w:val="lowerRoman"/>
+      <w:lvlText w:val="%6."/>
+      <w:lvlJc w:val="right"/>
+      <w:pPr>
+        <w:ind w:left="3960" w:hanging="180"/>
+      </w:pPr>
+    </w:lvl>
+    <w:lvl w:ilvl="6" w:tplc="0409000F" w:tentative="1">
+      <w:start w:val="1"/>
+      <w:numFmt w:val="decimal"/>
+      <w:lvlText w:val="%7."/>
+      <w:lvlJc w:val="left"/>
+      <w:pPr>
+        <w:ind w:left="4680" w:hanging="360"/>
+      </w:pPr>
+    </w:lvl>
+    <w:lvl w:ilvl="7" w:tplc="04090019" w:tentative="1">
+      <w:start w:val="1"/>
+      <w:numFmt w:val="lowerLetter"/>
+      <w:lvlText w:val="%8."/>
+      <w:lvlJc w:val="left"/>
+      <w:pPr>
+        <w:ind w:left="5400" w:hanging="360"/>
+      </w:pPr>
+    </w:lvl>
+    <w:lvl w:ilvl="8" w:tplc="0409001B" w:tentative="1">
+      <w:start w:val="1"/>
+      <w:numFmt w:val="lowerRoman"/>
+      <w:lvlText w:val="%9."/>
+      <w:lvlJc w:val="right"/>
+      <w:pPr>
+        <w:ind w:left="6120" w:hanging="180"/>
+      </w:pPr>
+    </w:lvl>
+  </w:abstractNum>
+  <w:abstractNum w:abstractNumId="7">
+    <w:nsid w:val="4C5B7BC9"/>
+    <w:multiLevelType w:val="hybridMultilevel"/>
+    <w:tmpl w:val="44B09540"/>
+    <w:lvl w:ilvl="0" w:tplc="0409000F">
+      <w:start w:val="1"/>
+      <w:numFmt w:val="decimal"/>
+      <w:lvlText w:val="%1."/>
+      <w:lvlJc w:val="left"/>
+      <w:pPr>
+        <w:ind w:left="720" w:hanging="360"/>
+      </w:pPr>
+    </w:lvl>
+    <w:lvl w:ilvl="1" w:tplc="04090019" w:tentative="1">
+      <w:start w:val="1"/>
+      <w:numFmt w:val="lowerLetter"/>
+      <w:lvlText w:val="%2."/>
+      <w:lvlJc w:val="left"/>
+      <w:pPr>
+        <w:ind w:left="1440" w:hanging="360"/>
+      </w:pPr>
+    </w:lvl>
+    <w:lvl w:ilvl="2" w:tplc="0409001B" w:tentative="1">
+      <w:start w:val="1"/>
+      <w:numFmt w:val="lowerRoman"/>
+      <w:lvlText w:val="%3."/>
+      <w:lvlJc w:val="right"/>
+      <w:pPr>
+        <w:ind w:left="2160" w:hanging="180"/>
+      </w:pPr>
+    </w:lvl>
+    <w:lvl w:ilvl="3" w:tplc="0409000F" w:tentative="1">
+      <w:start w:val="1"/>
+      <w:numFmt w:val="decimal"/>
+      <w:lvlText w:val="%4."/>
+      <w:lvlJc w:val="left"/>
+      <w:pPr>
+        <w:ind w:left="2880" w:hanging="360"/>
+      </w:pPr>
+    </w:lvl>
+    <w:lvl w:ilvl="4" w:tplc="04090019" w:tentative="1">
+      <w:start w:val="1"/>
+      <w:numFmt w:val="lowerLetter"/>
+      <w:lvlText w:val="%5."/>
+      <w:lvlJc w:val="left"/>
+      <w:pPr>
+        <w:ind w:left="3600" w:hanging="360"/>
+      </w:pPr>
+    </w:lvl>
+    <w:lvl w:ilvl="5" w:tplc="0409001B" w:tentative="1">
+      <w:start w:val="1"/>
+      <w:numFmt w:val="lowerRoman"/>
+      <w:lvlText w:val="%6."/>
+      <w:lvlJc w:val="right"/>
+      <w:pPr>
+        <w:ind w:left="4320" w:hanging="180"/>
+      </w:pPr>
+    </w:lvl>
+    <w:lvl w:ilvl="6" w:tplc="0409000F" w:tentative="1">
+      <w:start w:val="1"/>
+      <w:numFmt w:val="decimal"/>
+      <w:lvlText w:val="%7."/>
+      <w:lvlJc w:val="left"/>
+      <w:pPr>
+        <w:ind w:left="5040" w:hanging="360"/>
+      </w:pPr>
+    </w:lvl>
+    <w:lvl w:ilvl="7" w:tplc="04090019" w:tentative="1">
+      <w:start w:val="1"/>
+      <w:numFmt w:val="lowerLetter"/>
+      <w:lvlText w:val="%8."/>
+      <w:lvlJc w:val="left"/>
+      <w:pPr>
+        <w:ind w:left="5760" w:hanging="360"/>
+      </w:pPr>
+    </w:lvl>
+    <w:lvl w:ilvl="8" w:tplc="0409001B" w:tentative="1">
+      <w:start w:val="1"/>
+      <w:numFmt w:val="lowerRoman"/>
+      <w:lvlText w:val="%9."/>
+      <w:lvlJc w:val="right"/>
+      <w:pPr>
+        <w:ind w:left="6480" w:hanging="180"/>
+      </w:pPr>
+    </w:lvl>
+  </w:abstractNum>
+  <w:abstractNum w:abstractNumId="8">
+    <w:nsid w:val="509E7BF1"/>
+    <w:multiLevelType w:val="hybridMultilevel"/>
+    <w:tmpl w:val="5B5AE3AC"/>
+    <w:lvl w:ilvl="0" w:tplc="0409000F">
+      <w:start w:val="1"/>
+      <w:numFmt w:val="decimal"/>
+      <w:lvlText w:val="%1."/>
+      <w:lvlJc w:val="left"/>
+      <w:pPr>
+        <w:ind w:left="360" w:hanging="360"/>
+      </w:pPr>
+    </w:lvl>
+    <w:lvl w:ilvl="1" w:tplc="04090019" w:tentative="1">
+      <w:start w:val="1"/>
+      <w:numFmt w:val="lowerLetter"/>
+      <w:lvlText w:val="%2."/>
+      <w:lvlJc w:val="left"/>
+      <w:pPr>
+        <w:ind w:left="1080" w:hanging="360"/>
+      </w:pPr>
+    </w:lvl>
+    <w:lvl w:ilvl="2" w:tplc="0409001B" w:tentative="1">
+      <w:start w:val="1"/>
+      <w:numFmt w:val="lowerRoman"/>
+      <w:lvlText w:val="%3."/>
+      <w:lvlJc w:val="right"/>
+      <w:pPr>
+        <w:ind w:left="1800" w:hanging="180"/>
+      </w:pPr>
+    </w:lvl>
+    <w:lvl w:ilvl="3" w:tplc="0409000F" w:tentative="1">
+      <w:start w:val="1"/>
+      <w:numFmt w:val="decimal"/>
+      <w:lvlText w:val="%4."/>
+      <w:lvlJc w:val="left"/>
+      <w:pPr>
+        <w:ind w:left="2520" w:hanging="360"/>
+      </w:pPr>
+    </w:lvl>
+    <w:lvl w:ilvl="4" w:tplc="04090019" w:tentative="1">
+      <w:start w:val="1"/>
+      <w:numFmt w:val="lowerLetter"/>
+      <w:lvlText w:val="%5."/>
+      <w:lvlJc w:val="left"/>
+      <w:pPr>
+        <w:ind w:left="3240" w:hanging="360"/>
+      </w:pPr>
+    </w:lvl>
+    <w:lvl w:ilvl="5" w:tplc="0409001B" w:tentative="1">
+      <w:start w:val="1"/>
+      <w:numFmt w:val="lowerRoman"/>
+      <w:lvlText w:val="%6."/>
+      <w:lvlJc w:val="right"/>
+      <w:pPr>
+        <w:ind w:left="3960" w:hanging="180"/>
+      </w:pPr>
+    </w:lvl>
+    <w:lvl w:ilvl="6" w:tplc="0409000F" w:tentative="1">
+      <w:start w:val="1"/>
+      <w:numFmt w:val="decimal"/>
+      <w:lvlText w:val="%7."/>
+      <w:lvlJc w:val="left"/>
+      <w:pPr>
+        <w:ind w:left="4680" w:hanging="360"/>
+      </w:pPr>
+    </w:lvl>
+    <w:lvl w:ilvl="7" w:tplc="04090019" w:tentative="1">
+      <w:start w:val="1"/>
+      <w:numFmt w:val="lowerLetter"/>
+      <w:lvlText w:val="%8."/>
+      <w:lvlJc w:val="left"/>
+      <w:pPr>
+        <w:ind w:left="5400" w:hanging="360"/>
+      </w:pPr>
+    </w:lvl>
+    <w:lvl w:ilvl="8" w:tplc="0409001B" w:tentative="1">
+      <w:start w:val="1"/>
+      <w:numFmt w:val="lowerRoman"/>
+      <w:lvlText w:val="%9."/>
+      <w:lvlJc w:val="right"/>
+      <w:pPr>
+        <w:ind w:left="6120" w:hanging="180"/>
+      </w:pPr>
+    </w:lvl>
+  </w:abstractNum>
+  <w:abstractNum w:abstractNumId="9">
+    <w:nsid w:val="5BDD750C"/>
+    <w:multiLevelType w:val="hybridMultilevel"/>
+    <w:tmpl w:val="176039A8"/>
+    <w:lvl w:ilvl="0" w:tplc="0409000F">
+      <w:start w:val="1"/>
+      <w:numFmt w:val="decimal"/>
+      <w:lvlText w:val="%1."/>
+      <w:lvlJc w:val="left"/>
+      <w:pPr>
+        <w:ind w:left="360" w:hanging="360"/>
+      </w:pPr>
+    </w:lvl>
+    <w:lvl w:ilvl="1" w:tplc="04090019" w:tentative="1">
+      <w:start w:val="1"/>
+      <w:numFmt w:val="lowerLetter"/>
+      <w:lvlText w:val="%2."/>
+      <w:lvlJc w:val="left"/>
+      <w:pPr>
+        <w:ind w:left="1080" w:hanging="360"/>
+      </w:pPr>
+    </w:lvl>
+    <w:lvl w:ilvl="2" w:tplc="0409001B" w:tentative="1">
+      <w:start w:val="1"/>
+      <w:numFmt w:val="lowerRoman"/>
+      <w:lvlText w:val="%3."/>
+      <w:lvlJc w:val="right"/>
+      <w:pPr>
+        <w:ind w:left="1800" w:hanging="180"/>
+      </w:pPr>
+    </w:lvl>
+    <w:lvl w:ilvl="3" w:tplc="0409000F" w:tentative="1">
+      <w:start w:val="1"/>
+      <w:numFmt w:val="decimal"/>
+      <w:lvlText w:val="%4."/>
+      <w:lvlJc w:val="left"/>
+      <w:pPr>
+        <w:ind w:left="2520" w:hanging="360"/>
+      </w:pPr>
+    </w:lvl>
+    <w:lvl w:ilvl="4" w:tplc="04090019" w:tentative="1">
+      <w:start w:val="1"/>
+      <w:numFmt w:val="lowerLetter"/>
+      <w:lvlText w:val="%5."/>
+      <w:lvlJc w:val="left"/>
+      <w:pPr>
+        <w:ind w:left="3240" w:hanging="360"/>
+      </w:pPr>
+    </w:lvl>
+    <w:lvl w:ilvl="5" w:tplc="0409001B" w:tentative="1">
+      <w:start w:val="1"/>
+      <w:numFmt w:val="lowerRoman"/>
+      <w:lvlText w:val="%6."/>
+      <w:lvlJc w:val="right"/>
+      <w:pPr>
+        <w:ind w:left="3960" w:hanging="180"/>
+      </w:pPr>
+    </w:lvl>
+    <w:lvl w:ilvl="6" w:tplc="0409000F" w:tentative="1">
+      <w:start w:val="1"/>
+      <w:numFmt w:val="decimal"/>
+      <w:lvlText w:val="%7."/>
+      <w:lvlJc w:val="left"/>
+      <w:pPr>
+        <w:ind w:left="4680" w:hanging="360"/>
+      </w:pPr>
+    </w:lvl>
+    <w:lvl w:ilvl="7" w:tplc="04090019" w:tentative="1">
+      <w:start w:val="1"/>
+      <w:numFmt w:val="lowerLetter"/>
+      <w:lvlText w:val="%8."/>
+      <w:lvlJc w:val="left"/>
+      <w:pPr>
+        <w:ind w:left="5400" w:hanging="360"/>
+      </w:pPr>
+    </w:lvl>
+    <w:lvl w:ilvl="8" w:tplc="0409001B" w:tentative="1">
+      <w:start w:val="1"/>
+      <w:numFmt w:val="lowerRoman"/>
+      <w:lvlText w:val="%9."/>
+      <w:lvlJc w:val="right"/>
+      <w:pPr>
+        <w:ind w:left="6120" w:hanging="180"/>
+      </w:pPr>
+    </w:lvl>
+  </w:abstractNum>
+  <w:abstractNum w:abstractNumId="10">
+    <w:nsid w:val="5D903229"/>
+    <w:multiLevelType w:val="hybridMultilevel"/>
+    <w:tmpl w:val="10563068"/>
+    <w:lvl w:ilvl="0" w:tplc="0409000F">
+      <w:start w:val="1"/>
+      <w:numFmt w:val="decimal"/>
+      <w:lvlText w:val="%1."/>
+      <w:lvlJc w:val="left"/>
+      <w:pPr>
+        <w:ind w:left="720" w:hanging="360"/>
+      </w:pPr>
+    </w:lvl>
+    <w:lvl w:ilvl="1" w:tplc="04090019" w:tentative="1">
+      <w:start w:val="1"/>
+      <w:numFmt w:val="lowerLetter"/>
+      <w:lvlText w:val="%2."/>
+      <w:lvlJc w:val="left"/>
+      <w:pPr>
+        <w:ind w:left="1440" w:hanging="360"/>
+      </w:pPr>
+    </w:lvl>
+    <w:lvl w:ilvl="2" w:tplc="0409001B" w:tentative="1">
+      <w:start w:val="1"/>
+      <w:numFmt w:val="lowerRoman"/>
+      <w:lvlText w:val="%3."/>
+      <w:lvlJc w:val="right"/>
+      <w:pPr>
+        <w:ind w:left="2160" w:hanging="180"/>
+      </w:pPr>
+    </w:lvl>
+    <w:lvl w:ilvl="3" w:tplc="0409000F" w:tentative="1">
+      <w:start w:val="1"/>
+      <w:numFmt w:val="decimal"/>
+      <w:lvlText w:val="%4."/>
+      <w:lvlJc w:val="left"/>
+      <w:pPr>
+        <w:ind w:left="2880" w:hanging="360"/>
+      </w:pPr>
+    </w:lvl>
+    <w:lvl w:ilvl="4" w:tplc="04090019" w:tentative="1">
+      <w:start w:val="1"/>
+      <w:numFmt w:val="lowerLetter"/>
+      <w:lvlText w:val="%5."/>
+      <w:lvlJc w:val="left"/>
+      <w:pPr>
+        <w:ind w:left="3600" w:hanging="360"/>
+      </w:pPr>
+    </w:lvl>
+    <w:lvl w:ilvl="5" w:tplc="0409001B" w:tentative="1">
+      <w:start w:val="1"/>
+      <w:numFmt w:val="lowerRoman"/>
+      <w:lvlText w:val="%6."/>
+      <w:lvlJc w:val="right"/>
+      <w:pPr>
+        <w:ind w:left="4320" w:hanging="180"/>
+      </w:pPr>
+    </w:lvl>
+    <w:lvl w:ilvl="6" w:tplc="0409000F" w:tentative="1">
+      <w:start w:val="1"/>
+      <w:numFmt w:val="decimal"/>
+      <w:lvlText w:val="%7."/>
+      <w:lvlJc w:val="left"/>
+      <w:pPr>
+        <w:ind w:left="5040" w:hanging="360"/>
+      </w:pPr>
+    </w:lvl>
+    <w:lvl w:ilvl="7" w:tplc="04090019" w:tentative="1">
+      <w:start w:val="1"/>
+      <w:numFmt w:val="lowerLetter"/>
+      <w:lvlText w:val="%8."/>
+      <w:lvlJc w:val="left"/>
+      <w:pPr>
+        <w:ind w:left="5760" w:hanging="360"/>
+      </w:pPr>
+    </w:lvl>
+    <w:lvl w:ilvl="8" w:tplc="0409001B" w:tentative="1">
+      <w:start w:val="1"/>
+      <w:numFmt w:val="lowerRoman"/>
+      <w:lvlText w:val="%9."/>
+      <w:lvlJc w:val="right"/>
+      <w:pPr>
+        <w:ind w:left="6480" w:hanging="180"/>
+      </w:pPr>
+    </w:lvl>
+  </w:abstractNum>
+  <w:abstractNum w:abstractNumId="11">
+    <w:nsid w:val="640F508A"/>
+    <w:multiLevelType w:val="hybridMultilevel"/>
+    <w:tmpl w:val="00003C38"/>
+    <w:lvl w:ilvl="0" w:tplc="0409000F">
+      <w:start w:val="1"/>
+      <w:numFmt w:val="decimal"/>
+      <w:lvlText w:val="%1."/>
+      <w:lvlJc w:val="left"/>
+      <w:pPr>
+        <w:ind w:left="720" w:hanging="360"/>
+      </w:pPr>
+      <w:rPr>
+        <w:rFonts w:hint="default"/>
+      </w:rPr>
+    </w:lvl>
+    <w:lvl w:ilvl="1" w:tplc="04090019" w:tentative="1">
+      <w:start w:val="1"/>
+      <w:numFmt w:val="lowerLetter"/>
+      <w:lvlText w:val="%2."/>
+      <w:lvlJc w:val="left"/>
+      <w:pPr>
+        <w:ind w:left="1440" w:hanging="360"/>
+      </w:pPr>
+    </w:lvl>
+    <w:lvl w:ilvl="2" w:tplc="0409001B" w:tentative="1">
+      <w:start w:val="1"/>
+      <w:numFmt w:val="lowerRoman"/>
+      <w:lvlText w:val="%3."/>
+      <w:lvlJc w:val="right"/>
+      <w:pPr>
+        <w:ind w:left="2160" w:hanging="180"/>
+      </w:pPr>
+    </w:lvl>
+    <w:lvl w:ilvl="3" w:tplc="0409000F" w:tentative="1">
+      <w:start w:val="1"/>
+      <w:numFmt w:val="decimal"/>
+      <w:lvlText w:val="%4."/>
+      <w:lvlJc w:val="left"/>
+      <w:pPr>
+        <w:ind w:left="2880" w:hanging="360"/>
+      </w:pPr>
+    </w:lvl>
+    <w:lvl w:ilvl="4" w:tplc="04090019" w:tentative="1">
+      <w:start w:val="1"/>
+      <w:numFmt w:val="lowerLetter"/>
+      <w:lvlText w:val="%5."/>
+      <w:lvlJc w:val="left"/>
+      <w:pPr>
+        <w:ind w:left="3600" w:hanging="360"/>
+      </w:pPr>
+    </w:lvl>
+    <w:lvl w:ilvl="5" w:tplc="0409001B" w:tentative="1">
+      <w:start w:val="1"/>
+      <w:numFmt w:val="lowerRoman"/>
+      <w:lvlText w:val="%6."/>
+      <w:lvlJc w:val="right"/>
+      <w:pPr>
+        <w:ind w:left="4320" w:hanging="180"/>
+      </w:pPr>
+    </w:lvl>
+    <w:lvl w:ilvl="6" w:tplc="0409000F" w:tentative="1">
+      <w:start w:val="1"/>
+      <w:numFmt w:val="decimal"/>
+      <w:lvlText w:val="%7."/>
+      <w:lvlJc w:val="left"/>
+      <w:pPr>
+        <w:ind w:left="5040" w:hanging="360"/>
+      </w:pPr>
+    </w:lvl>
+    <w:lvl w:ilvl="7" w:tplc="04090019" w:tentative="1">
+      <w:start w:val="1"/>
+      <w:numFmt w:val="lowerLetter"/>
+      <w:lvlText w:val="%8."/>
+      <w:lvlJc w:val="left"/>
+      <w:pPr>
+        <w:ind w:left="5760" w:hanging="360"/>
+      </w:pPr>
+    </w:lvl>
+    <w:lvl w:ilvl="8" w:tplc="0409001B" w:tentative="1">
+      <w:start w:val="1"/>
+      <w:numFmt w:val="lowerRoman"/>
+      <w:lvlText w:val="%9."/>
+      <w:lvlJc w:val="right"/>
+      <w:pPr>
+        <w:ind w:left="6480" w:hanging="180"/>
+      </w:pPr>
+    </w:lvl>
+  </w:abstractNum>
+  <w:abstractNum w:abstractNumId="12">
+    <w:nsid w:val="664E14FF"/>
+    <w:multiLevelType w:val="hybridMultilevel"/>
+    <w:tmpl w:val="4470FE62"/>
+    <w:lvl w:ilvl="0" w:tplc="0409000F">
+      <w:start w:val="1"/>
+      <w:numFmt w:val="decimal"/>
+      <w:lvlText w:val="%1."/>
+      <w:lvlJc w:val="left"/>
+      <w:pPr>
+        <w:ind w:left="1080" w:hanging="360"/>
+      </w:pPr>
+    </w:lvl>
+    <w:lvl w:ilvl="1" w:tplc="04090019" w:tentative="1">
+      <w:start w:val="1"/>
+      <w:numFmt w:val="lowerLetter"/>
+      <w:lvlText w:val="%2."/>
+      <w:lvlJc w:val="left"/>
+      <w:pPr>
+        <w:ind w:left="1800" w:hanging="360"/>
+      </w:pPr>
+    </w:lvl>
+    <w:lvl w:ilvl="2" w:tplc="0409001B" w:tentative="1">
+      <w:start w:val="1"/>
+      <w:numFmt w:val="lowerRoman"/>
+      <w:lvlText w:val="%3."/>
+      <w:lvlJc w:val="right"/>
+      <w:pPr>
+        <w:ind w:left="2520" w:hanging="180"/>
+      </w:pPr>
+    </w:lvl>
+    <w:lvl w:ilvl="3" w:tplc="0409000F" w:tentative="1">
+      <w:start w:val="1"/>
+      <w:numFmt w:val="decimal"/>
+      <w:lvlText w:val="%4."/>
+      <w:lvlJc w:val="left"/>
+      <w:pPr>
+        <w:ind w:left="3240" w:hanging="360"/>
+      </w:pPr>
+    </w:lvl>
+    <w:lvl w:ilvl="4" w:tplc="04090019" w:tentative="1">
+      <w:start w:val="1"/>
+      <w:numFmt w:val="lowerLetter"/>
+      <w:lvlText w:val="%5."/>
+      <w:lvlJc w:val="left"/>
+      <w:pPr>
+        <w:ind w:left="3960" w:hanging="360"/>
+      </w:pPr>
+    </w:lvl>
+    <w:lvl w:ilvl="5" w:tplc="0409001B" w:tentative="1">
+      <w:start w:val="1"/>
+      <w:numFmt w:val="lowerRoman"/>
+      <w:lvlText w:val="%6."/>
+      <w:lvlJc w:val="right"/>
+      <w:pPr>
+        <w:ind w:left="4680" w:hanging="180"/>
+      </w:pPr>
+    </w:lvl>
+    <w:lvl w:ilvl="6" w:tplc="0409000F" w:tentative="1">
+      <w:start w:val="1"/>
+      <w:numFmt w:val="decimal"/>
+      <w:lvlText w:val="%7."/>
+      <w:lvlJc w:val="left"/>
+      <w:pPr>
+        <w:ind w:left="5400" w:hanging="360"/>
+      </w:pPr>
+    </w:lvl>
+    <w:lvl w:ilvl="7" w:tplc="04090019" w:tentative="1">
+      <w:start w:val="1"/>
+      <w:numFmt w:val="lowerLetter"/>
+      <w:lvlText w:val="%8."/>
+      <w:lvlJc w:val="left"/>
+      <w:pPr>
+        <w:ind w:left="6120" w:hanging="360"/>
+      </w:pPr>
+    </w:lvl>
+    <w:lvl w:ilvl="8" w:tplc="0409001B" w:tentative="1">
+      <w:start w:val="1"/>
+      <w:numFmt w:val="lowerRoman"/>
+      <w:lvlText w:val="%9."/>
+      <w:lvlJc w:val="right"/>
+      <w:pPr>
+        <w:ind w:left="6840" w:hanging="180"/>
+      </w:pPr>
+    </w:lvl>
+  </w:abstractNum>
+  <w:num w:numId="1">
+    <w:abstractNumId w:val="11"/>
+  </w:num>
+  <w:num w:numId="2">
+    <w:abstractNumId w:val="9"/>
+  </w:num>
+  <w:num w:numId="3">
+    <w:abstractNumId w:val="3"/>
+  </w:num>
+  <w:num w:numId="4">
+    <w:abstractNumId w:val="0"/>
+  </w:num>
+  <w:num w:numId="5">
+    <w:abstractNumId w:val="4"/>
+  </w:num>
+  <w:num w:numId="6">
+    <w:abstractNumId w:val="1"/>
+  </w:num>
+  <w:num w:numId="7">
+    <w:abstractNumId w:val="2"/>
+  </w:num>
+  <w:num w:numId="8">
+    <w:abstractNumId w:val="7"/>
+  </w:num>
+  <w:num w:numId="9">
+    <w:abstractNumId w:val="5"/>
+  </w:num>
+  <w:num w:numId="10">
+    <w:abstractNumId w:val="12"/>
+  </w:num>
+  <w:num w:numId="11">
+    <w:abstractNumId w:val="8"/>
+  </w:num>
+  <w:num w:numId="12">
+    <w:abstractNumId w:val="10"/>
+  </w:num>
+  <w:num w:numId="13">
+    <w:abstractNumId w:val="6"/>
+  </w:num>
+</w:numbering>
 </file>
 
 <file path=word/styles.xml><?xml version="1.0" encoding="utf-8"?>
@@ -1735,6 +3395,17 @@
       </w:tblCellMar>
     </w:tblPr>
   </w:style>
+  <w:style w:type="paragraph" w:styleId="ListParagraph">
+    <w:name w:val="List Paragraph"/>
+    <w:basedOn w:val="Normal"/>
+    <w:uiPriority w:val="34"/>
+    <w:qFormat/>
+    <w:rsid w:val="00084BBA"/>
+    <w:pPr>
+      <w:ind w:left="720"/>
+      <w:contextualSpacing/>
+    </w:pPr>
+  </w:style>
 </w:styles>
 </file>
 
@@ -2004,7 +3675,7 @@
 </file>
 
 <file path=customXml/itemProps1.xml><?xml version="1.0" encoding="utf-8"?>
-<ds:datastoreItem xmlns:ds="http://schemas.openxmlformats.org/officeDocument/2006/customXml" ds:itemID="{5C940BE2-F2CD-7843-B7EB-D77FE3B7A5F9}">
+<ds:datastoreItem xmlns:ds="http://schemas.openxmlformats.org/officeDocument/2006/customXml" ds:itemID="{EC8444A4-5197-774D-9430-AF8AA276D060}">
   <ds:schemaRefs>
     <ds:schemaRef ds:uri="http://schemas.openxmlformats.org/officeDocument/2006/bibliography"/>
   </ds:schemaRefs>

</xml_diff>